<commit_message>
adapting docs fix #32
</commit_message>
<xml_diff>
--- a/docs/20210604LastenheftSUMO_TAPAS.docx
+++ b/docs/20210604LastenheftSUMO_TAPAS.docx
@@ -4773,7 +4773,7 @@
           <v:shape id="_x0000_i1026" type="#_x0000_t75" style="width:470.05pt;height:309.7pt" o:ole="">
             <v:imagedata r:id="rId12" o:title=""/>
           </v:shape>
-          <o:OLEObject Type="Embed" ProgID="Visio.Drawing.11" ShapeID="_x0000_i1026" DrawAspect="Content" ObjectID="_1684334445" r:id="rId13"/>
+          <o:OLEObject Type="Embed" ProgID="Visio.Drawing.11" ShapeID="_x0000_i1026" DrawAspect="Content" ObjectID="_1704705094" r:id="rId13"/>
         </w:object>
       </w:r>
     </w:p>
@@ -10657,10 +10657,24 @@
       </w:r>
       <w:proofErr w:type="spellEnd"/>
       <w:r>
-        <w:t xml:space="preserve"> keine Fahrten zwischen zwei OD-Bezirken geben, w</w:t>
-      </w:r>
-      <w:r>
-        <w:t>erden beide count-Werte auf 0 gesetzt und eine negative Reisezeit hinterlegt.</w:t>
+        <w:t xml:space="preserve"> keine Fahrten zwischen zwei OD-Bezirken geben, </w:t>
+      </w:r>
+      <w:r>
+        <w:t>fehl</w:t>
+      </w:r>
+      <w:r>
+        <w:t>t</w:t>
+      </w:r>
+      <w:bookmarkStart w:id="16" w:name="_GoBack"/>
+      <w:bookmarkEnd w:id="16"/>
+      <w:r>
+        <w:t xml:space="preserve"> der zugehörige Eintrag in </w:t>
+      </w:r>
+      <w:r>
+        <w:t>OD_ENTRY</w:t>
+      </w:r>
+      <w:r>
+        <w:t>.</w:t>
       </w:r>
     </w:p>
     <w:p>
@@ -10687,8 +10701,6 @@
       <w:r>
         <w:t>.</w:t>
       </w:r>
-      <w:bookmarkStart w:id="16" w:name="_GoBack"/>
-      <w:bookmarkEnd w:id="16"/>
     </w:p>
     <w:p>
       <w:r>
@@ -12676,7 +12688,7 @@
                                 <v:shape id="_x0000_i1028" type="#_x0000_t75" style="width:98.7pt;height:120.45pt" o:ole="">
                                   <v:imagedata r:id="rId16" o:title=""/>
                                 </v:shape>
-                                <o:OLEObject Type="Embed" ProgID="Visio.Drawing.11" ShapeID="_x0000_i1028" DrawAspect="Content" ObjectID="_1684334446" r:id="rId17"/>
+                                <o:OLEObject Type="Embed" ProgID="Visio.Drawing.11" ShapeID="_x0000_i1028" DrawAspect="Content" ObjectID="_1704705095" r:id="rId17"/>
                               </w:object>
                             </w:r>
                           </w:p>
@@ -12718,7 +12730,7 @@
                           <v:shape id="_x0000_i1028" type="#_x0000_t75" style="width:98.7pt;height:120.45pt" o:ole="">
                             <v:imagedata r:id="rId16" o:title=""/>
                           </v:shape>
-                          <o:OLEObject Type="Embed" ProgID="Visio.Drawing.11" ShapeID="_x0000_i1028" DrawAspect="Content" ObjectID="_1684334446" r:id="rId18"/>
+                          <o:OLEObject Type="Embed" ProgID="Visio.Drawing.11" ShapeID="_x0000_i1028" DrawAspect="Content" ObjectID="_1704705095" r:id="rId18"/>
                         </w:object>
                       </w:r>
                     </w:p>
@@ -13454,113 +13466,79 @@
       <w:pPr>
         <w:rPr>
           <w:rFonts w:ascii="Courier New" w:hAnsi="Courier New" w:cs="Courier New"/>
-        </w:rPr>
-      </w:pPr>
+          <w:lang w:val="en-US"/>
+        </w:rPr>
+      </w:pPr>
+      <w:r>
+        <w:rPr>
+          <w:rFonts w:ascii="Courier New" w:hAnsi="Courier New" w:cs="Courier New"/>
+          <w:lang w:val="en-US"/>
+        </w:rPr>
+        <w:t xml:space="preserve">def </w:t>
+      </w:r>
       <w:proofErr w:type="spellStart"/>
       <w:r>
         <w:rPr>
           <w:rFonts w:ascii="Courier New" w:hAnsi="Courier New" w:cs="Courier New"/>
-        </w:rPr>
-        <w:t>def</w:t>
+          <w:lang w:val="en-US"/>
+        </w:rPr>
+        <w:t>assign_</w:t>
+      </w:r>
+      <w:proofErr w:type="gramStart"/>
+      <w:r>
+        <w:rPr>
+          <w:rFonts w:ascii="Courier New" w:hAnsi="Courier New" w:cs="Courier New"/>
+          <w:lang w:val="en-US"/>
+        </w:rPr>
+        <w:t>trips</w:t>
       </w:r>
       <w:proofErr w:type="spellEnd"/>
       <w:r>
         <w:rPr>
           <w:rFonts w:ascii="Courier New" w:hAnsi="Courier New" w:cs="Courier New"/>
-        </w:rPr>
-        <w:t xml:space="preserve"> </w:t>
+          <w:lang w:val="en-US"/>
+        </w:rPr>
+        <w:t>(</w:t>
+      </w:r>
+      <w:proofErr w:type="gramEnd"/>
+      <w:r>
+        <w:rPr>
+          <w:rFonts w:ascii="Courier New" w:hAnsi="Courier New" w:cs="Courier New"/>
+          <w:lang w:val="en-US"/>
+        </w:rPr>
+        <w:t xml:space="preserve">options, </w:t>
       </w:r>
       <w:proofErr w:type="spellStart"/>
       <w:r>
         <w:rPr>
           <w:rFonts w:ascii="Courier New" w:hAnsi="Courier New" w:cs="Courier New"/>
-        </w:rPr>
-        <w:t>assign_</w:t>
-      </w:r>
-      <w:proofErr w:type="gramStart"/>
+          <w:lang w:val="en-US"/>
+        </w:rPr>
+        <w:t>first_depart</w:t>
+      </w:r>
+      <w:proofErr w:type="spellEnd"/>
       <w:r>
         <w:rPr>
           <w:rFonts w:ascii="Courier New" w:hAnsi="Courier New" w:cs="Courier New"/>
-        </w:rPr>
-        <w:t>trips</w:t>
+          <w:lang w:val="en-US"/>
+        </w:rPr>
+        <w:t xml:space="preserve">, </w:t>
+      </w:r>
+      <w:proofErr w:type="spellStart"/>
+      <w:r>
+        <w:rPr>
+          <w:rFonts w:ascii="Courier New" w:hAnsi="Courier New" w:cs="Courier New"/>
+          <w:lang w:val="en-US"/>
+        </w:rPr>
+        <w:t>last_depart</w:t>
       </w:r>
       <w:proofErr w:type="spellEnd"/>
       <w:r>
         <w:rPr>
           <w:rFonts w:ascii="Courier New" w:hAnsi="Courier New" w:cs="Courier New"/>
-        </w:rPr>
-        <w:t>(</w:t>
-      </w:r>
-      <w:proofErr w:type="spellStart"/>
-      <w:proofErr w:type="gramEnd"/>
-      <w:r>
-        <w:rPr>
-          <w:rFonts w:ascii="Courier New" w:hAnsi="Courier New" w:cs="Courier New"/>
-        </w:rPr>
-        <w:t>options</w:t>
-      </w:r>
-      <w:proofErr w:type="spellEnd"/>
-      <w:r>
-        <w:rPr>
-          <w:rFonts w:ascii="Courier New" w:hAnsi="Courier New" w:cs="Courier New"/>
-        </w:rPr>
-        <w:t xml:space="preserve">, </w:t>
-      </w:r>
-      <w:proofErr w:type="spellStart"/>
-      <w:r>
-        <w:rPr>
-          <w:rFonts w:ascii="Courier New" w:hAnsi="Courier New" w:cs="Courier New"/>
-        </w:rPr>
-        <w:t>first_depart</w:t>
-      </w:r>
-      <w:proofErr w:type="spellEnd"/>
-      <w:r>
-        <w:rPr>
-          <w:rFonts w:ascii="Courier New" w:hAnsi="Courier New" w:cs="Courier New"/>
-        </w:rPr>
-        <w:t xml:space="preserve">, </w:t>
-      </w:r>
-      <w:proofErr w:type="spellStart"/>
-      <w:r>
-        <w:rPr>
-          <w:rFonts w:ascii="Courier New" w:hAnsi="Courier New" w:cs="Courier New"/>
-        </w:rPr>
-        <w:t>last_depart</w:t>
-      </w:r>
-      <w:proofErr w:type="spellEnd"/>
-      <w:r>
-        <w:rPr>
-          <w:rFonts w:ascii="Courier New" w:hAnsi="Courier New" w:cs="Courier New"/>
-        </w:rPr>
-        <w:t xml:space="preserve">, </w:t>
-      </w:r>
-      <w:proofErr w:type="spellStart"/>
-      <w:r>
-        <w:rPr>
-          <w:rFonts w:ascii="Courier New" w:hAnsi="Courier New" w:cs="Courier New"/>
-        </w:rPr>
-        <w:t>routes</w:t>
-      </w:r>
-      <w:proofErr w:type="spellEnd"/>
-      <w:r>
-        <w:rPr>
-          <w:rFonts w:ascii="Courier New" w:hAnsi="Courier New" w:cs="Courier New"/>
-        </w:rPr>
-        <w:t xml:space="preserve">, </w:t>
-      </w:r>
-      <w:proofErr w:type="spellStart"/>
-      <w:r>
-        <w:rPr>
-          <w:rFonts w:ascii="Courier New" w:hAnsi="Courier New" w:cs="Courier New"/>
-        </w:rPr>
-        <w:t>weights</w:t>
-      </w:r>
-      <w:proofErr w:type="spellEnd"/>
-      <w:r>
-        <w:rPr>
-          <w:rFonts w:ascii="Courier New" w:hAnsi="Courier New" w:cs="Courier New"/>
-        </w:rPr>
-        <w:t>)</w:t>
+          <w:lang w:val="en-US"/>
+        </w:rPr>
+        <w:t>, routes, weights)</w:t>
       </w:r>
     </w:p>
     <w:p>
@@ -13824,91 +13802,45 @@
       <w:pPr>
         <w:rPr>
           <w:rFonts w:ascii="Courier New" w:hAnsi="Courier New" w:cs="Courier New"/>
-        </w:rPr>
-      </w:pPr>
+          <w:lang w:val="en-US"/>
+        </w:rPr>
+      </w:pPr>
+      <w:r>
+        <w:rPr>
+          <w:rFonts w:ascii="Courier New" w:hAnsi="Courier New" w:cs="Courier New"/>
+          <w:lang w:val="en-US"/>
+        </w:rPr>
+        <w:t xml:space="preserve">def </w:t>
+      </w:r>
+      <w:proofErr w:type="gramStart"/>
+      <w:r>
+        <w:rPr>
+          <w:rFonts w:ascii="Courier New" w:hAnsi="Courier New" w:cs="Courier New"/>
+          <w:lang w:val="en-US"/>
+        </w:rPr>
+        <w:t>post(</w:t>
+      </w:r>
+      <w:proofErr w:type="gramEnd"/>
+      <w:r>
+        <w:rPr>
+          <w:rFonts w:ascii="Courier New" w:hAnsi="Courier New" w:cs="Courier New"/>
+          <w:lang w:val="en-US"/>
+        </w:rPr>
+        <w:t xml:space="preserve">options, params, conn, </w:t>
+      </w:r>
       <w:proofErr w:type="spellStart"/>
       <w:r>
         <w:rPr>
           <w:rFonts w:ascii="Courier New" w:hAnsi="Courier New" w:cs="Courier New"/>
-        </w:rPr>
-        <w:t>def</w:t>
+          <w:lang w:val="en-US"/>
+        </w:rPr>
+        <w:t>routefile</w:t>
       </w:r>
       <w:proofErr w:type="spellEnd"/>
       <w:r>
         <w:rPr>
           <w:rFonts w:ascii="Courier New" w:hAnsi="Courier New" w:cs="Courier New"/>
-        </w:rPr>
-        <w:t xml:space="preserve"> </w:t>
-      </w:r>
-      <w:proofErr w:type="spellStart"/>
-      <w:proofErr w:type="gramStart"/>
-      <w:r>
-        <w:rPr>
-          <w:rFonts w:ascii="Courier New" w:hAnsi="Courier New" w:cs="Courier New"/>
-        </w:rPr>
-        <w:t>post</w:t>
-      </w:r>
-      <w:proofErr w:type="spellEnd"/>
-      <w:r>
-        <w:rPr>
-          <w:rFonts w:ascii="Courier New" w:hAnsi="Courier New" w:cs="Courier New"/>
-        </w:rPr>
-        <w:t>(</w:t>
-      </w:r>
-      <w:proofErr w:type="spellStart"/>
-      <w:proofErr w:type="gramEnd"/>
-      <w:r>
-        <w:rPr>
-          <w:rFonts w:ascii="Courier New" w:hAnsi="Courier New" w:cs="Courier New"/>
-        </w:rPr>
-        <w:t>options</w:t>
-      </w:r>
-      <w:proofErr w:type="spellEnd"/>
-      <w:r>
-        <w:rPr>
-          <w:rFonts w:ascii="Courier New" w:hAnsi="Courier New" w:cs="Courier New"/>
-        </w:rPr>
-        <w:t xml:space="preserve">, </w:t>
-      </w:r>
-      <w:proofErr w:type="spellStart"/>
-      <w:r>
-        <w:rPr>
-          <w:rFonts w:ascii="Courier New" w:hAnsi="Courier New" w:cs="Courier New"/>
-        </w:rPr>
-        <w:t>params</w:t>
-      </w:r>
-      <w:proofErr w:type="spellEnd"/>
-      <w:r>
-        <w:rPr>
-          <w:rFonts w:ascii="Courier New" w:hAnsi="Courier New" w:cs="Courier New"/>
-        </w:rPr>
-        <w:t xml:space="preserve">, </w:t>
-      </w:r>
-      <w:proofErr w:type="spellStart"/>
-      <w:r>
-        <w:rPr>
-          <w:rFonts w:ascii="Courier New" w:hAnsi="Courier New" w:cs="Courier New"/>
-        </w:rPr>
-        <w:t>conn</w:t>
-      </w:r>
-      <w:proofErr w:type="spellEnd"/>
-      <w:r>
-        <w:rPr>
-          <w:rFonts w:ascii="Courier New" w:hAnsi="Courier New" w:cs="Courier New"/>
-        </w:rPr>
-        <w:t xml:space="preserve">, </w:t>
-      </w:r>
-      <w:proofErr w:type="spellStart"/>
-      <w:r>
-        <w:rPr>
-          <w:rFonts w:ascii="Courier New" w:hAnsi="Courier New" w:cs="Courier New"/>
-        </w:rPr>
-        <w:t>routefile</w:t>
-      </w:r>
-      <w:proofErr w:type="spellEnd"/>
-      <w:r>
-        <w:rPr>
-          <w:rFonts w:ascii="Courier New" w:hAnsi="Courier New" w:cs="Courier New"/>
+          <w:lang w:val="en-US"/>
         </w:rPr>
         <w:t>)</w:t>
       </w:r>
@@ -16966,7 +16898,7 @@
         </mc:Choice>
         <mc:Fallback>
           <w:pict>
-            <v:group w14:anchorId="623B0F4B" id="Group 22" o:spid="_x0000_s1026" style="position:absolute;margin-left:2.85pt;margin-top:283.5pt;width:22.65pt;height:283.5pt;z-index:251656704;mso-position-horizontal-relative:page;mso-position-vertical-relative:page" coordorigin=",5670" coordsize="453,5670" o:gfxdata="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">
+            <v:group w14:anchorId="723A07DF" id="Group 22" o:spid="_x0000_s1026" style="position:absolute;margin-left:2.85pt;margin-top:283.5pt;width:22.65pt;height:283.5pt;z-index:251656704;mso-position-horizontal-relative:page;mso-position-vertical-relative:page" coordorigin=",5670" coordsize="453,5670" o:gfxdata="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">
               <v:line id="Line 23" o:spid="_x0000_s1027" style="position:absolute;visibility:visible;mso-wrap-style:square" from="0,5670" to="340,5670" o:connectortype="straight" o:gfxdata="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" strokecolor="#454545" strokeweight=".35pt"/>
               <v:line id="Line 24" o:spid="_x0000_s1028" style="position:absolute;visibility:visible;mso-wrap-style:square" from="170,8392" to="453,8392" o:connectortype="straight" o:gfxdata="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" strokecolor="#454545" strokeweight=".35pt"/>
               <v:line id="Line 25" o:spid="_x0000_s1029" style="position:absolute;visibility:visible;mso-wrap-style:square" from="0,11340" to="340,11340" o:connectortype="straight" o:gfxdata="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" strokecolor="#454545" strokeweight=".35pt"/>
@@ -17197,7 +17129,7 @@
         </mc:Choice>
         <mc:Fallback>
           <w:pict>
-            <v:group w14:anchorId="7308E0DB" id="Group 33" o:spid="_x0000_s1026" style="position:absolute;margin-left:2.85pt;margin-top:283.5pt;width:22.65pt;height:283.5pt;z-index:251657728;mso-position-horizontal-relative:page;mso-position-vertical-relative:page" coordorigin=",5670" coordsize="453,5670" o:gfxdata="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">
+            <v:group w14:anchorId="49FBFA19" id="Group 33" o:spid="_x0000_s1026" style="position:absolute;margin-left:2.85pt;margin-top:283.5pt;width:22.65pt;height:283.5pt;z-index:251657728;mso-position-horizontal-relative:page;mso-position-vertical-relative:page" coordorigin=",5670" coordsize="453,5670" o:gfxdata="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">
               <v:line id="Line 34" o:spid="_x0000_s1027" style="position:absolute;visibility:visible;mso-wrap-style:square" from="0,5670" to="340,5670" o:connectortype="straight" o:gfxdata="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" strokecolor="#454545" strokeweight=".35pt"/>
               <v:line id="Line 35" o:spid="_x0000_s1028" style="position:absolute;visibility:visible;mso-wrap-style:square" from="170,8392" to="453,8392" o:connectortype="straight" o:gfxdata="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" strokecolor="#454545" strokeweight=".35pt"/>
               <v:line id="Line 36" o:spid="_x0000_s1029" style="position:absolute;visibility:visible;mso-wrap-style:square" from="0,11340" to="340,11340" o:connectortype="straight" o:gfxdata="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" strokecolor="#454545" strokeweight=".35pt"/>
@@ -17239,7 +17171,7 @@
         <v:path o:extrusionok="f" gradientshapeok="t" o:connecttype="rect"/>
         <o:lock v:ext="edit" aspectratio="t"/>
       </v:shapetype>
-      <v:shape id="_x0000_i1033" type="#_x0000_t75" style="width:120.05pt;height:110.05pt" o:bullet="t">
+      <v:shape id="_x0000_i1028" type="#_x0000_t75" style="width:120.05pt;height:110.05pt" o:bullet="t">
         <v:imagedata r:id="rId1" o:title="DLR_Haken_für_Word"/>
       </v:shape>
     </w:pict>
@@ -21405,6 +21337,8 @@
     <w:lsdException w:name="Table Subtle 2" w:semiHidden="1" w:unhideWhenUsed="1"/>
     <w:lsdException w:name="Table Web 1" w:semiHidden="1" w:unhideWhenUsed="1"/>
     <w:lsdException w:name="Table Web 2" w:semiHidden="1" w:unhideWhenUsed="1"/>
+    <w:lsdException w:name="Table Web 3" w:semiHidden="1" w:unhideWhenUsed="1"/>
+    <w:lsdException w:name="Table Theme" w:semiHidden="1" w:unhideWhenUsed="1"/>
     <w:lsdException w:name="Placeholder Text" w:semiHidden="1" w:uiPriority="99"/>
     <w:lsdException w:name="No Spacing" w:uiPriority="1" w:qFormat="1"/>
     <w:lsdException w:name="Light Shading" w:uiPriority="60"/>
@@ -22811,27 +22745,6 @@
 
 <file path=customXml/item2.xml><?xml version="1.0" encoding="utf-8"?>
 <?mso-contentType ?>
-<FormTemplates xmlns="http://schemas.microsoft.com/sharepoint/v3/contenttype/forms">
-  <Display>DocumentLibraryForm</Display>
-  <Edit>DocumentLibraryForm</Edit>
-  <New>DocumentLibraryForm</New>
-</FormTemplates>
-</file>
-
-<file path=customXml/item3.xml><?xml version="1.0" encoding="utf-8"?>
-<p:properties xmlns:p="http://schemas.microsoft.com/office/2006/metadata/properties" xmlns:xsi="http://www.w3.org/2001/XMLSchema-instance" xmlns:pc="http://schemas.microsoft.com/office/infopath/2007/PartnerControls">
-  <documentManagement>
-    <_dlc_DocId xmlns="74823310-23d7-4439-bb81-1ecd50923182">QWAZM3UWJKM7-6-2281</_dlc_DocId>
-    <_dlc_DocIdUrl xmlns="74823310-23d7-4439-bb81-1ecd50923182">
-      <Url>https://teamsites-extranet.dlr.de/vf/VEU/_layouts/DocIdRedir.aspx?ID=QWAZM3UWJKM7-6-2281</Url>
-      <Description>QWAZM3UWJKM7-6-2281</Description>
-    </_dlc_DocIdUrl>
-  </documentManagement>
-</p:properties>
-</file>
-
-<file path=customXml/item4.xml><?xml version="1.0" encoding="utf-8"?>
-<?mso-contentType ?>
 <spe:Receivers xmlns:spe="http://schemas.microsoft.com/sharepoint/events">
   <Receiver>
     <Name>Document ID Generator</Name>
@@ -22876,6 +22789,27 @@
 </spe:Receivers>
 </file>
 
+<file path=customXml/item3.xml><?xml version="1.0" encoding="utf-8"?>
+<p:properties xmlns:p="http://schemas.microsoft.com/office/2006/metadata/properties" xmlns:xsi="http://www.w3.org/2001/XMLSchema-instance" xmlns:pc="http://schemas.microsoft.com/office/infopath/2007/PartnerControls">
+  <documentManagement>
+    <_dlc_DocId xmlns="74823310-23d7-4439-bb81-1ecd50923182">QWAZM3UWJKM7-6-2281</_dlc_DocId>
+    <_dlc_DocIdUrl xmlns="74823310-23d7-4439-bb81-1ecd50923182">
+      <Url>https://teamsites-extranet.dlr.de/vf/VEU/_layouts/DocIdRedir.aspx?ID=QWAZM3UWJKM7-6-2281</Url>
+      <Description>QWAZM3UWJKM7-6-2281</Description>
+    </_dlc_DocIdUrl>
+  </documentManagement>
+</p:properties>
+</file>
+
+<file path=customXml/item4.xml><?xml version="1.0" encoding="utf-8"?>
+<?mso-contentType ?>
+<FormTemplates xmlns="http://schemas.microsoft.com/sharepoint/v3/contenttype/forms">
+  <Display>DocumentLibraryForm</Display>
+  <Edit>DocumentLibraryForm</Edit>
+  <New>DocumentLibraryForm</New>
+</FormTemplates>
+</file>
+
 <file path=customXml/item5.xml><?xml version="1.0" encoding="utf-8"?>
 <b:Sources xmlns:b="http://schemas.openxmlformats.org/officeDocument/2006/bibliography" xmlns="http://schemas.openxmlformats.org/officeDocument/2006/bibliography" SelectedStyle="\APA.XSL" StyleName="APA"/>
 </file>
@@ -22899,9 +22833,9 @@
 </file>
 
 <file path=customXml/itemProps2.xml><?xml version="1.0" encoding="utf-8"?>
-<ds:datastoreItem xmlns:ds="http://schemas.openxmlformats.org/officeDocument/2006/customXml" ds:itemID="{DB1A8186-A7B9-45B2-9129-FE3DD23BE7B7}">
+<ds:datastoreItem xmlns:ds="http://schemas.openxmlformats.org/officeDocument/2006/customXml" ds:itemID="{D918F166-99F8-49A7-9DFC-5246D63BB881}">
   <ds:schemaRefs>
-    <ds:schemaRef ds:uri="http://schemas.microsoft.com/sharepoint/v3/contenttype/forms"/>
+    <ds:schemaRef ds:uri="http://schemas.microsoft.com/sharepoint/events"/>
   </ds:schemaRefs>
 </ds:datastoreItem>
 </file>
@@ -22917,15 +22851,15 @@
 </file>
 
 <file path=customXml/itemProps4.xml><?xml version="1.0" encoding="utf-8"?>
-<ds:datastoreItem xmlns:ds="http://schemas.openxmlformats.org/officeDocument/2006/customXml" ds:itemID="{D918F166-99F8-49A7-9DFC-5246D63BB881}">
+<ds:datastoreItem xmlns:ds="http://schemas.openxmlformats.org/officeDocument/2006/customXml" ds:itemID="{DB1A8186-A7B9-45B2-9129-FE3DD23BE7B7}">
   <ds:schemaRefs>
-    <ds:schemaRef ds:uri="http://schemas.microsoft.com/sharepoint/events"/>
+    <ds:schemaRef ds:uri="http://schemas.microsoft.com/sharepoint/v3/contenttype/forms"/>
   </ds:schemaRefs>
 </ds:datastoreItem>
 </file>
 
 <file path=customXml/itemProps5.xml><?xml version="1.0" encoding="utf-8"?>
-<ds:datastoreItem xmlns:ds="http://schemas.openxmlformats.org/officeDocument/2006/customXml" ds:itemID="{64FD7449-6419-42F3-B03D-BE7B5F894A40}">
+<ds:datastoreItem xmlns:ds="http://schemas.openxmlformats.org/officeDocument/2006/customXml" ds:itemID="{964EA128-5B1D-4092-ABCC-07A9C1AD73FE}">
   <ds:schemaRefs>
     <ds:schemaRef ds:uri="http://schemas.openxmlformats.org/officeDocument/2006/bibliography"/>
   </ds:schemaRefs>

</xml_diff>